<commit_message>
Added more information to Project plan document
</commit_message>
<xml_diff>
--- a/Documents/TTOS0300.docx
+++ b/Documents/TTOS0300.docx
@@ -38,8 +38,6 @@
       <w:r>
         <w:t xml:space="preserve"> K8960</w:t>
       </w:r>
-      <w:bookmarkStart w:id="0" w:name="_GoBack"/>
-      <w:bookmarkEnd w:id="0"/>
     </w:p>
     <w:p>
       <w:pPr>
@@ -183,7 +181,7 @@
           <w:r>
             <w:fldChar w:fldCharType="separate"/>
           </w:r>
-          <w:hyperlink w:anchor="_Toc476498739" w:history="1">
+          <w:hyperlink w:anchor="_Toc476500636" w:history="1">
             <w:r>
               <w:rPr>
                 <w:rStyle w:val="Hyperlink"/>
@@ -206,7 +204,7 @@
                 <w:rStyle w:val="Hyperlink"/>
                 <w:noProof/>
               </w:rPr>
-              <w:t>Projektisuunnitelma</w:t>
+              <w:t>Keskuspankin hallintasovellus</w:t>
             </w:r>
             <w:r>
               <w:rPr>
@@ -227,7 +225,187 @@
                 <w:noProof/>
                 <w:webHidden/>
               </w:rPr>
-              <w:instrText xml:space="preserve"> PAGEREF _Toc476498739 \h </w:instrText>
+              <w:instrText xml:space="preserve"> PAGEREF _Toc476500636 \h </w:instrText>
+            </w:r>
+            <w:r>
+              <w:rPr>
+                <w:noProof/>
+                <w:webHidden/>
+              </w:rPr>
+            </w:r>
+            <w:r>
+              <w:rPr>
+                <w:noProof/>
+                <w:webHidden/>
+              </w:rPr>
+              <w:fldChar w:fldCharType="separate"/>
+            </w:r>
+            <w:r>
+              <w:rPr>
+                <w:noProof/>
+                <w:webHidden/>
+              </w:rPr>
+              <w:t>1</w:t>
+            </w:r>
+            <w:r>
+              <w:rPr>
+                <w:noProof/>
+                <w:webHidden/>
+              </w:rPr>
+              <w:fldChar w:fldCharType="end"/>
+            </w:r>
+          </w:hyperlink>
+        </w:p>
+        <w:p>
+          <w:pPr>
+            <w:pStyle w:val="TOC1"/>
+            <w:tabs>
+              <w:tab w:val="left" w:pos="482"/>
+              <w:tab w:val="right" w:leader="dot" w:pos="8267"/>
+            </w:tabs>
+            <w:rPr>
+              <w:rFonts w:eastAsiaTheme="minorEastAsia"/>
+              <w:b w:val="0"/>
+              <w:noProof/>
+              <w:sz w:val="22"/>
+              <w:lang w:eastAsia="fi-FI"/>
+            </w:rPr>
+          </w:pPr>
+          <w:hyperlink w:anchor="_Toc476500637" w:history="1">
+            <w:r>
+              <w:rPr>
+                <w:rStyle w:val="Hyperlink"/>
+                <w:noProof/>
+              </w:rPr>
+              <w:t>2</w:t>
+            </w:r>
+            <w:r>
+              <w:rPr>
+                <w:rFonts w:eastAsiaTheme="minorEastAsia"/>
+                <w:b w:val="0"/>
+                <w:noProof/>
+                <w:sz w:val="22"/>
+                <w:lang w:eastAsia="fi-FI"/>
+              </w:rPr>
+              <w:tab/>
+            </w:r>
+            <w:r>
+              <w:rPr>
+                <w:rStyle w:val="Hyperlink"/>
+                <w:noProof/>
+              </w:rPr>
+              <w:t>Tietoja tekijöistä</w:t>
+            </w:r>
+            <w:r>
+              <w:rPr>
+                <w:noProof/>
+                <w:webHidden/>
+              </w:rPr>
+              <w:tab/>
+            </w:r>
+            <w:r>
+              <w:rPr>
+                <w:noProof/>
+                <w:webHidden/>
+              </w:rPr>
+              <w:fldChar w:fldCharType="begin"/>
+            </w:r>
+            <w:r>
+              <w:rPr>
+                <w:noProof/>
+                <w:webHidden/>
+              </w:rPr>
+              <w:instrText xml:space="preserve"> PAGEREF _Toc476500637 \h </w:instrText>
+            </w:r>
+            <w:r>
+              <w:rPr>
+                <w:noProof/>
+                <w:webHidden/>
+              </w:rPr>
+            </w:r>
+            <w:r>
+              <w:rPr>
+                <w:noProof/>
+                <w:webHidden/>
+              </w:rPr>
+              <w:fldChar w:fldCharType="separate"/>
+            </w:r>
+            <w:r>
+              <w:rPr>
+                <w:noProof/>
+                <w:webHidden/>
+              </w:rPr>
+              <w:t>1</w:t>
+            </w:r>
+            <w:r>
+              <w:rPr>
+                <w:noProof/>
+                <w:webHidden/>
+              </w:rPr>
+              <w:fldChar w:fldCharType="end"/>
+            </w:r>
+          </w:hyperlink>
+        </w:p>
+        <w:p>
+          <w:pPr>
+            <w:pStyle w:val="TOC1"/>
+            <w:tabs>
+              <w:tab w:val="left" w:pos="482"/>
+              <w:tab w:val="right" w:leader="dot" w:pos="8267"/>
+            </w:tabs>
+            <w:rPr>
+              <w:rFonts w:eastAsiaTheme="minorEastAsia"/>
+              <w:b w:val="0"/>
+              <w:noProof/>
+              <w:sz w:val="22"/>
+              <w:lang w:eastAsia="fi-FI"/>
+            </w:rPr>
+          </w:pPr>
+          <w:hyperlink w:anchor="_Toc476500638" w:history="1">
+            <w:r>
+              <w:rPr>
+                <w:rStyle w:val="Hyperlink"/>
+                <w:noProof/>
+              </w:rPr>
+              <w:t>3</w:t>
+            </w:r>
+            <w:r>
+              <w:rPr>
+                <w:rFonts w:eastAsiaTheme="minorEastAsia"/>
+                <w:b w:val="0"/>
+                <w:noProof/>
+                <w:sz w:val="22"/>
+                <w:lang w:eastAsia="fi-FI"/>
+              </w:rPr>
+              <w:tab/>
+            </w:r>
+            <w:r>
+              <w:rPr>
+                <w:rStyle w:val="Hyperlink"/>
+                <w:noProof/>
+              </w:rPr>
+              <w:t>Sovelluksen yleiskuvaus</w:t>
+            </w:r>
+            <w:r>
+              <w:rPr>
+                <w:noProof/>
+                <w:webHidden/>
+              </w:rPr>
+              <w:tab/>
+            </w:r>
+            <w:r>
+              <w:rPr>
+                <w:noProof/>
+                <w:webHidden/>
+              </w:rPr>
+              <w:fldChar w:fldCharType="begin"/>
+            </w:r>
+            <w:r>
+              <w:rPr>
+                <w:noProof/>
+                <w:webHidden/>
+              </w:rPr>
+              <w:instrText xml:space="preserve"> PAGEREF _Toc476500638 \h </w:instrText>
             </w:r>
             <w:r>
               <w:rPr>
@@ -289,24 +467,78 @@
       <w:pPr>
         <w:pStyle w:val="Heading1"/>
       </w:pPr>
-      <w:bookmarkStart w:id="1" w:name="_Toc476498739"/>
+      <w:bookmarkStart w:id="0" w:name="_Toc476500636"/>
       <w:r>
         <w:lastRenderedPageBreak/>
-        <w:t>Projektisuunnitelma</w:t>
+        <w:t>Keskuspankin hallintasovellus</w:t>
+      </w:r>
+      <w:bookmarkEnd w:id="0"/>
+    </w:p>
+    <w:p>
+      <w:pPr>
+        <w:pStyle w:val="Heading1"/>
+      </w:pPr>
+      <w:bookmarkStart w:id="1" w:name="_Toc476500637"/>
+      <w:r>
+        <w:t>Tietoja tekijöistä</w:t>
       </w:r>
       <w:bookmarkEnd w:id="1"/>
     </w:p>
     <w:p>
+      <w:r>
+        <w:t>Tämän projektin tekee kokonaisuudessaan Juuso Huppunen</w:t>
+      </w:r>
+      <w:r>
+        <w:t>.</w:t>
+      </w:r>
+    </w:p>
+    <w:p>
       <w:pPr>
         <w:pStyle w:val="Heading1"/>
       </w:pPr>
-      <w:r>
-        <w:t>Tietoja tekijöistä</w:t>
-      </w:r>
-    </w:p>
-    <w:p>
-      <w:r>
-        <w:t>Tämän projektin tekee kokonaisuudessaan Juuso Huppunen</w:t>
+      <w:bookmarkStart w:id="2" w:name="_Toc476500638"/>
+      <w:r>
+        <w:t>Sovelluksen yleiskuvaus</w:t>
+      </w:r>
+      <w:bookmarkEnd w:id="2"/>
+    </w:p>
+    <w:p>
+      <w:r>
+        <w:t>Sovelluksen tarkoitus on toimia hallintatyökaluna keskuspankkivirkailijalle. Se käyt</w:t>
+      </w:r>
+      <w:r>
+        <w:t>tää hyväksi yleistä tietokantaa</w:t>
+      </w:r>
+      <w:r>
+        <w:t>, jotka on jaettu yksityisten pankkien välillä keskuspankin kautta</w:t>
+      </w:r>
+      <w:r>
+        <w:t xml:space="preserve">. </w:t>
+      </w:r>
+      <w:r>
+        <w:t>Tietokannat rakennetaan Tietokannat-kurssin TTZC0800</w:t>
+      </w:r>
+      <w:r>
+        <w:t xml:space="preserve"> harjoitustyössä ja</w:t>
+      </w:r>
+      <w:r>
+        <w:t xml:space="preserve"> kaikkien pöytien käyttö ei välttämättä ole tarpeen.</w:t>
+      </w:r>
+    </w:p>
+    <w:p>
+      <w:r>
+        <w:t>Sovelluksen avulla virkailija pystyy hallinnoimaan pankkien välisiä siirtoja, sekä tulostamaan haluamansa pankin tiedot. Siirrot suoritetaan ulkoistetulla järjestelmällä, joka laskee päivän aikana suoritetut siirrot suuntaansa ja tasoittaa sen yhdeksi siirroksi. Näitä järjestelmiä voivat olla esimerkiksi V</w:t>
+      </w:r>
+      <w:r>
+        <w:t>isa</w:t>
+      </w:r>
+      <w:bookmarkStart w:id="3" w:name="_GoBack"/>
+      <w:bookmarkEnd w:id="3"/>
+      <w:r>
+        <w:t xml:space="preserve"> tai</w:t>
+      </w:r>
+      <w:r>
+        <w:t xml:space="preserve"> Mastercard. Keskuspankkivirkailijan tehtävä on kirjata sovellukseen päivän siirto ja hyväksyä se. Tällöin ohjelma päivittää tietokannan.</w:t>
       </w:r>
     </w:p>
     <w:sectPr>
@@ -524,7 +756,7 @@
         </mc:Choice>
         <mc:Fallback>
           <w:pict>
-            <v:rect w14:anchorId="557F5332" id="Rectangle 2" o:spid="_x0000_s1026" style="position:absolute;margin-left:56.7pt;margin-top:60.1pt;width:26.95pt;height:729.05pt;z-index:251659264;visibility:visible;mso-wrap-style:square;mso-width-percent:0;mso-height-percent:0;mso-wrap-distance-left:9pt;mso-wrap-distance-top:0;mso-wrap-distance-right:9pt;mso-wrap-distance-bottom:0;mso-position-horizontal:absolute;mso-position-horizontal-relative:page;mso-position-vertical:absolute;mso-position-vertical-relative:page;mso-width-percent:0;mso-height-percent:0;mso-width-relative:margin;mso-height-relative:margin;v-text-anchor:middle" o:gfxdata="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" fillcolor="#005a7d" strokecolor="#1f4d78 [1604]" strokeweight="1pt">
+            <v:rect w14:anchorId="385BDF3A" id="Rectangle 2" o:spid="_x0000_s1026" style="position:absolute;margin-left:56.7pt;margin-top:60.1pt;width:26.95pt;height:729.05pt;z-index:251659264;visibility:visible;mso-wrap-style:square;mso-width-percent:0;mso-height-percent:0;mso-wrap-distance-left:9pt;mso-wrap-distance-top:0;mso-wrap-distance-right:9pt;mso-wrap-distance-bottom:0;mso-position-horizontal:absolute;mso-position-horizontal-relative:page;mso-position-vertical:absolute;mso-position-vertical-relative:page;mso-width-percent:0;mso-height-percent:0;mso-width-relative:margin;mso-height-relative:margin;v-text-anchor:middle" o:gfxdata="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" fillcolor="#005a7d" strokecolor="#1f4d78 [1604]" strokeweight="1pt">
               <w10:wrap anchorx="page" anchory="page"/>
             </v:rect>
           </w:pict>
@@ -2175,7 +2407,7 @@
 </file>
 
 <file path=customXml/itemProps1.xml><?xml version="1.0" encoding="utf-8"?>
-<ds:datastoreItem xmlns:ds="http://schemas.openxmlformats.org/officeDocument/2006/customXml" ds:itemID="{BE8199F8-B806-4861-BD83-76BB4EA40A5E}">
+<ds:datastoreItem xmlns:ds="http://schemas.openxmlformats.org/officeDocument/2006/customXml" ds:itemID="{809CCF74-659D-4602-BEA7-863FE51640A2}">
   <ds:schemaRefs>
     <ds:schemaRef ds:uri="http://schemas.openxmlformats.org/officeDocument/2006/bibliography"/>
   </ds:schemaRefs>

</xml_diff>

<commit_message>
Continued the project plan documentation
</commit_message>
<xml_diff>
--- a/Documents/TTOS0300.docx
+++ b/Documents/TTOS0300.docx
@@ -181,7 +181,7 @@
           <w:r>
             <w:fldChar w:fldCharType="separate"/>
           </w:r>
-          <w:hyperlink w:anchor="_Toc476500636" w:history="1">
+          <w:hyperlink w:anchor="_Toc476503924" w:history="1">
             <w:r>
               <w:rPr>
                 <w:rStyle w:val="Hyperlink"/>
@@ -225,7 +225,7 @@
                 <w:noProof/>
                 <w:webHidden/>
               </w:rPr>
-              <w:instrText xml:space="preserve"> PAGEREF _Toc476500636 \h </w:instrText>
+              <w:instrText xml:space="preserve"> PAGEREF _Toc476503924 \h </w:instrText>
             </w:r>
             <w:r>
               <w:rPr>
@@ -271,7 +271,7 @@
               <w:lang w:eastAsia="fi-FI"/>
             </w:rPr>
           </w:pPr>
-          <w:hyperlink w:anchor="_Toc476500637" w:history="1">
+          <w:hyperlink w:anchor="_Toc476503925" w:history="1">
             <w:r>
               <w:rPr>
                 <w:rStyle w:val="Hyperlink"/>
@@ -315,7 +315,7 @@
                 <w:noProof/>
                 <w:webHidden/>
               </w:rPr>
-              <w:instrText xml:space="preserve"> PAGEREF _Toc476500637 \h </w:instrText>
+              <w:instrText xml:space="preserve"> PAGEREF _Toc476503925 \h </w:instrText>
             </w:r>
             <w:r>
               <w:rPr>
@@ -361,7 +361,7 @@
               <w:lang w:eastAsia="fi-FI"/>
             </w:rPr>
           </w:pPr>
-          <w:hyperlink w:anchor="_Toc476500638" w:history="1">
+          <w:hyperlink w:anchor="_Toc476503926" w:history="1">
             <w:r>
               <w:rPr>
                 <w:rStyle w:val="Hyperlink"/>
@@ -384,7 +384,7 @@
                 <w:rStyle w:val="Hyperlink"/>
                 <w:noProof/>
               </w:rPr>
-              <w:t>Sovelluksen yleiskuvaus</w:t>
+              <w:t>Sovelluksen yleiskuvaus ja kohdeyleisö</w:t>
             </w:r>
             <w:r>
               <w:rPr>
@@ -405,7 +405,97 @@
                 <w:noProof/>
                 <w:webHidden/>
               </w:rPr>
-              <w:instrText xml:space="preserve"> PAGEREF _Toc476500638 \h </w:instrText>
+              <w:instrText xml:space="preserve"> PAGEREF _Toc476503926 \h </w:instrText>
+            </w:r>
+            <w:r>
+              <w:rPr>
+                <w:noProof/>
+                <w:webHidden/>
+              </w:rPr>
+            </w:r>
+            <w:r>
+              <w:rPr>
+                <w:noProof/>
+                <w:webHidden/>
+              </w:rPr>
+              <w:fldChar w:fldCharType="separate"/>
+            </w:r>
+            <w:r>
+              <w:rPr>
+                <w:noProof/>
+                <w:webHidden/>
+              </w:rPr>
+              <w:t>1</w:t>
+            </w:r>
+            <w:r>
+              <w:rPr>
+                <w:noProof/>
+                <w:webHidden/>
+              </w:rPr>
+              <w:fldChar w:fldCharType="end"/>
+            </w:r>
+          </w:hyperlink>
+        </w:p>
+        <w:p>
+          <w:pPr>
+            <w:pStyle w:val="TOC1"/>
+            <w:tabs>
+              <w:tab w:val="left" w:pos="482"/>
+              <w:tab w:val="right" w:leader="dot" w:pos="8267"/>
+            </w:tabs>
+            <w:rPr>
+              <w:rFonts w:eastAsiaTheme="minorEastAsia"/>
+              <w:b w:val="0"/>
+              <w:noProof/>
+              <w:sz w:val="22"/>
+              <w:lang w:eastAsia="fi-FI"/>
+            </w:rPr>
+          </w:pPr>
+          <w:hyperlink w:anchor="_Toc476503927" w:history="1">
+            <w:r>
+              <w:rPr>
+                <w:rStyle w:val="Hyperlink"/>
+                <w:noProof/>
+              </w:rPr>
+              <w:t>4</w:t>
+            </w:r>
+            <w:r>
+              <w:rPr>
+                <w:rFonts w:eastAsiaTheme="minorEastAsia"/>
+                <w:b w:val="0"/>
+                <w:noProof/>
+                <w:sz w:val="22"/>
+                <w:lang w:eastAsia="fi-FI"/>
+              </w:rPr>
+              <w:tab/>
+            </w:r>
+            <w:r>
+              <w:rPr>
+                <w:rStyle w:val="Hyperlink"/>
+                <w:noProof/>
+              </w:rPr>
+              <w:t>Käyttöympäristö ja käytetyt teknologiat</w:t>
+            </w:r>
+            <w:r>
+              <w:rPr>
+                <w:noProof/>
+                <w:webHidden/>
+              </w:rPr>
+              <w:tab/>
+            </w:r>
+            <w:r>
+              <w:rPr>
+                <w:noProof/>
+                <w:webHidden/>
+              </w:rPr>
+              <w:fldChar w:fldCharType="begin"/>
+            </w:r>
+            <w:r>
+              <w:rPr>
+                <w:noProof/>
+                <w:webHidden/>
+              </w:rPr>
+              <w:instrText xml:space="preserve"> PAGEREF _Toc476503927 \h </w:instrText>
             </w:r>
             <w:r>
               <w:rPr>
@@ -467,7 +557,7 @@
       <w:pPr>
         <w:pStyle w:val="Heading1"/>
       </w:pPr>
-      <w:bookmarkStart w:id="0" w:name="_Toc476500636"/>
+      <w:bookmarkStart w:id="0" w:name="_Toc476503924"/>
       <w:r>
         <w:lastRenderedPageBreak/>
         <w:t>Keskuspankin hallintasovellus</w:t>
@@ -475,10 +565,15 @@
       <w:bookmarkEnd w:id="0"/>
     </w:p>
     <w:p>
+      <w:r>
+        <w:t>Prototyyppisovellus keskuspankkivirkailijalle keskuspankin toimintojen hallinnointiin.</w:t>
+      </w:r>
+    </w:p>
+    <w:p>
       <w:pPr>
         <w:pStyle w:val="Heading1"/>
       </w:pPr>
-      <w:bookmarkStart w:id="1" w:name="_Toc476500637"/>
+      <w:bookmarkStart w:id="1" w:name="_Toc476503925"/>
       <w:r>
         <w:t>Tietoja tekijöistä</w:t>
       </w:r>
@@ -491,15 +586,21 @@
       <w:r>
         <w:t>.</w:t>
       </w:r>
+      <w:r>
+        <w:t xml:space="preserve"> Tehtävät ovat suunnittelu, ohjelmointi, käyttöliittymän teko ja testaus, ja projektin dokumentointi.</w:t>
+      </w:r>
     </w:p>
     <w:p>
       <w:pPr>
         <w:pStyle w:val="Heading1"/>
       </w:pPr>
-      <w:bookmarkStart w:id="2" w:name="_Toc476500638"/>
+      <w:bookmarkStart w:id="2" w:name="_Toc476503926"/>
       <w:r>
         <w:t>Sovelluksen yleiskuvaus</w:t>
       </w:r>
+      <w:r>
+        <w:t xml:space="preserve"> ja kohdeyleisö</w:t>
+      </w:r>
       <w:bookmarkEnd w:id="2"/>
     </w:p>
     <w:p>
@@ -527,19 +628,91 @@
     </w:p>
     <w:p>
       <w:r>
-        <w:t>Sovelluksen avulla virkailija pystyy hallinnoimaan pankkien välisiä siirtoja, sekä tulostamaan haluamansa pankin tiedot. Siirrot suoritetaan ulkoistetulla järjestelmällä, joka laskee päivän aikana suoritetut siirrot suuntaansa ja tasoittaa sen yhdeksi siirroksi. Näitä järjestelmiä voivat olla esimerkiksi V</w:t>
-      </w:r>
-      <w:r>
-        <w:t>isa</w:t>
-      </w:r>
-      <w:bookmarkStart w:id="3" w:name="_GoBack"/>
+        <w:t>Sovelluksen avulla virkailija pystyy hallinnoimaan</w:t>
+      </w:r>
+      <w:r>
+        <w:t xml:space="preserve"> pankkien välisiä siirtoja, </w:t>
+      </w:r>
+      <w:r>
+        <w:t>tulostamaan haluamansa pankin tiedot</w:t>
+      </w:r>
+      <w:r>
+        <w:t xml:space="preserve"> ja muuttamaan yleisiä arvoja kuten EURIBOR-korkoa ja </w:t>
+      </w:r>
+      <w:proofErr w:type="spellStart"/>
+      <w:r>
+        <w:t>preserve</w:t>
+      </w:r>
+      <w:proofErr w:type="spellEnd"/>
+      <w:r>
+        <w:t>-vaatimusta</w:t>
+      </w:r>
+      <w:r>
+        <w:t>. Siirrot suoritetaan ulkoistetulla järjestelmällä, joka laskee päivän aikana suoritetut siirrot suuntaansa ja tasoittaa sen yhdeksi siirroksi. Näitä järjestelmiä voivat olla esimerkiksi V</w:t>
+      </w:r>
+      <w:r>
+        <w:t>isa tai</w:t>
+      </w:r>
+      <w:r>
+        <w:t xml:space="preserve"> Mastercard. Keskuspankkivirkailijan tehtävä on kirjata sovellukseen</w:t>
+      </w:r>
+      <w:r>
+        <w:t xml:space="preserve"> kahden pankin välinen</w:t>
+      </w:r>
+      <w:r>
+        <w:t xml:space="preserve"> päivän siirto ja hyväksyä se. Tällöin ohjelma päivittää tietokannan.</w:t>
+      </w:r>
+    </w:p>
+    <w:p>
+      <w:pPr>
+        <w:pStyle w:val="Heading1"/>
+      </w:pPr>
+      <w:bookmarkStart w:id="3" w:name="_Toc476503927"/>
+      <w:r>
+        <w:t>Käyttöympäristö ja käytetyt teknologiat</w:t>
+      </w:r>
       <w:bookmarkEnd w:id="3"/>
-      <w:r>
-        <w:t xml:space="preserve"> tai</w:t>
-      </w:r>
-      <w:r>
-        <w:t xml:space="preserve"> Mastercard. Keskuspankkivirkailijan tehtävä on kirjata sovellukseen päivän siirto ja hyväksyä se. Tällöin ohjelma päivittää tietokannan.</w:t>
-      </w:r>
+    </w:p>
+    <w:p>
+      <w:r>
+        <w:t>Sovellus on tarkoit</w:t>
+      </w:r>
+      <w:r>
+        <w:t>ettu toimimaan Windows-alustalla</w:t>
+      </w:r>
+      <w:r>
+        <w:t xml:space="preserve">. Sovellus luodaan käyttäen </w:t>
+      </w:r>
+      <w:r>
+        <w:t xml:space="preserve">C#-ohjelmointikieltä ja </w:t>
+      </w:r>
+      <w:proofErr w:type="spellStart"/>
+      <w:r>
+        <w:t>MariaDB</w:t>
+      </w:r>
+      <w:proofErr w:type="spellEnd"/>
+      <w:r>
+        <w:t>-</w:t>
+      </w:r>
+      <w:r>
+        <w:t>tietokantaa. Tietokanta sijaitsee Linux-palvelimella</w:t>
+      </w:r>
+      <w:r>
+        <w:t xml:space="preserve"> prototyypissä</w:t>
+      </w:r>
+      <w:r>
+        <w:t xml:space="preserve"> ja sen testauksessa</w:t>
+      </w:r>
+      <w:r>
+        <w:t>.</w:t>
+      </w:r>
+      <w:r>
+        <w:t xml:space="preserve"> Käyttöliittymä tehdään WPF:lle (Windows Presentation Foundation).</w:t>
+      </w:r>
+    </w:p>
+    <w:p>
+      <w:bookmarkStart w:id="4" w:name="_GoBack"/>
+      <w:bookmarkEnd w:id="4"/>
     </w:p>
     <w:sectPr>
       <w:headerReference w:type="default" r:id="rId12"/>
@@ -756,7 +929,7 @@
         </mc:Choice>
         <mc:Fallback>
           <w:pict>
-            <v:rect w14:anchorId="385BDF3A" id="Rectangle 2" o:spid="_x0000_s1026" style="position:absolute;margin-left:56.7pt;margin-top:60.1pt;width:26.95pt;height:729.05pt;z-index:251659264;visibility:visible;mso-wrap-style:square;mso-width-percent:0;mso-height-percent:0;mso-wrap-distance-left:9pt;mso-wrap-distance-top:0;mso-wrap-distance-right:9pt;mso-wrap-distance-bottom:0;mso-position-horizontal:absolute;mso-position-horizontal-relative:page;mso-position-vertical:absolute;mso-position-vertical-relative:page;mso-width-percent:0;mso-height-percent:0;mso-width-relative:margin;mso-height-relative:margin;v-text-anchor:middle" o:gfxdata="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" fillcolor="#005a7d" strokecolor="#1f4d78 [1604]" strokeweight="1pt">
+            <v:rect w14:anchorId="3A73D207" id="Rectangle 2" o:spid="_x0000_s1026" style="position:absolute;margin-left:56.7pt;margin-top:60.1pt;width:26.95pt;height:729.05pt;z-index:251659264;visibility:visible;mso-wrap-style:square;mso-width-percent:0;mso-height-percent:0;mso-wrap-distance-left:9pt;mso-wrap-distance-top:0;mso-wrap-distance-right:9pt;mso-wrap-distance-bottom:0;mso-position-horizontal:absolute;mso-position-horizontal-relative:page;mso-position-vertical:absolute;mso-position-vertical-relative:page;mso-width-percent:0;mso-height-percent:0;mso-width-relative:margin;mso-height-relative:margin;v-text-anchor:middle" o:gfxdata="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" fillcolor="#005a7d" strokecolor="#1f4d78 [1604]" strokeweight="1pt">
               <w10:wrap anchorx="page" anchory="page"/>
             </v:rect>
           </w:pict>
@@ -2407,7 +2580,7 @@
 </file>
 
 <file path=customXml/itemProps1.xml><?xml version="1.0" encoding="utf-8"?>
-<ds:datastoreItem xmlns:ds="http://schemas.openxmlformats.org/officeDocument/2006/customXml" ds:itemID="{809CCF74-659D-4602-BEA7-863FE51640A2}">
+<ds:datastoreItem xmlns:ds="http://schemas.openxmlformats.org/officeDocument/2006/customXml" ds:itemID="{E373F519-5A19-43E0-8E85-BC7B588D9D66}">
   <ds:schemaRefs>
     <ds:schemaRef ds:uri="http://schemas.openxmlformats.org/officeDocument/2006/bibliography"/>
   </ds:schemaRefs>

</xml_diff>

<commit_message>
Made final changes for project plan for plan showcase.
</commit_message>
<xml_diff>
--- a/Documents/TTOS0300.docx
+++ b/Documents/TTOS0300.docx
@@ -181,13 +181,150 @@
           <w:r>
             <w:fldChar w:fldCharType="separate"/>
           </w:r>
-          <w:hyperlink w:anchor="_Toc476503924" w:history="1">
+          <w:bookmarkStart w:id="0" w:name="_GoBack"/>
+          <w:bookmarkEnd w:id="0"/>
+          <w:r>
+            <w:rPr>
+              <w:rStyle w:val="Hyperlink"/>
+              <w:noProof/>
+            </w:rPr>
+            <w:fldChar w:fldCharType="begin"/>
+          </w:r>
+          <w:r>
+            <w:rPr>
+              <w:rStyle w:val="Hyperlink"/>
+              <w:noProof/>
+            </w:rPr>
+            <w:instrText xml:space="preserve"> </w:instrText>
+          </w:r>
+          <w:r>
+            <w:rPr>
+              <w:noProof/>
+            </w:rPr>
+            <w:instrText>HYPERLINK \l "_Toc476521179"</w:instrText>
+          </w:r>
+          <w:r>
+            <w:rPr>
+              <w:rStyle w:val="Hyperlink"/>
+              <w:noProof/>
+            </w:rPr>
+            <w:instrText xml:space="preserve"> </w:instrText>
+          </w:r>
+          <w:r>
+            <w:rPr>
+              <w:rStyle w:val="Hyperlink"/>
+              <w:noProof/>
+            </w:rPr>
+          </w:r>
+          <w:r>
+            <w:rPr>
+              <w:rStyle w:val="Hyperlink"/>
+              <w:noProof/>
+            </w:rPr>
+            <w:fldChar w:fldCharType="separate"/>
+          </w:r>
+          <w:r>
+            <w:rPr>
+              <w:rStyle w:val="Hyperlink"/>
+              <w:noProof/>
+            </w:rPr>
+            <w:t>1</w:t>
+          </w:r>
+          <w:r>
+            <w:rPr>
+              <w:rFonts w:eastAsiaTheme="minorEastAsia"/>
+              <w:b w:val="0"/>
+              <w:noProof/>
+              <w:sz w:val="22"/>
+              <w:lang w:eastAsia="fi-FI"/>
+            </w:rPr>
+            <w:tab/>
+          </w:r>
+          <w:r>
+            <w:rPr>
+              <w:rStyle w:val="Hyperlink"/>
+              <w:noProof/>
+            </w:rPr>
+            <w:t>Keskuspankin hallintasovellus</w:t>
+          </w:r>
+          <w:r>
+            <w:rPr>
+              <w:noProof/>
+              <w:webHidden/>
+            </w:rPr>
+            <w:tab/>
+          </w:r>
+          <w:r>
+            <w:rPr>
+              <w:noProof/>
+              <w:webHidden/>
+            </w:rPr>
+            <w:fldChar w:fldCharType="begin"/>
+          </w:r>
+          <w:r>
+            <w:rPr>
+              <w:noProof/>
+              <w:webHidden/>
+            </w:rPr>
+            <w:instrText xml:space="preserve"> PAGEREF _Toc476521179 \h </w:instrText>
+          </w:r>
+          <w:r>
+            <w:rPr>
+              <w:noProof/>
+              <w:webHidden/>
+            </w:rPr>
+          </w:r>
+          <w:r>
+            <w:rPr>
+              <w:noProof/>
+              <w:webHidden/>
+            </w:rPr>
+            <w:fldChar w:fldCharType="separate"/>
+          </w:r>
+          <w:r>
+            <w:rPr>
+              <w:noProof/>
+              <w:webHidden/>
+            </w:rPr>
+            <w:t>1</w:t>
+          </w:r>
+          <w:r>
+            <w:rPr>
+              <w:noProof/>
+              <w:webHidden/>
+            </w:rPr>
+            <w:fldChar w:fldCharType="end"/>
+          </w:r>
+          <w:r>
+            <w:rPr>
+              <w:rStyle w:val="Hyperlink"/>
+              <w:noProof/>
+            </w:rPr>
+            <w:fldChar w:fldCharType="end"/>
+          </w:r>
+        </w:p>
+        <w:p>
+          <w:pPr>
+            <w:pStyle w:val="TOC1"/>
+            <w:tabs>
+              <w:tab w:val="left" w:pos="482"/>
+              <w:tab w:val="right" w:leader="dot" w:pos="8267"/>
+            </w:tabs>
+            <w:rPr>
+              <w:rFonts w:eastAsiaTheme="minorEastAsia"/>
+              <w:b w:val="0"/>
+              <w:noProof/>
+              <w:sz w:val="22"/>
+              <w:lang w:eastAsia="fi-FI"/>
+            </w:rPr>
+          </w:pPr>
+          <w:hyperlink w:anchor="_Toc476521180" w:history="1">
             <w:r>
               <w:rPr>
                 <w:rStyle w:val="Hyperlink"/>
                 <w:noProof/>
               </w:rPr>
-              <w:t>1</w:t>
+              <w:t>2</w:t>
             </w:r>
             <w:r>
               <w:rPr>
@@ -204,7 +341,7 @@
                 <w:rStyle w:val="Hyperlink"/>
                 <w:noProof/>
               </w:rPr>
-              <w:t>Keskuspankin hallintasovellus</w:t>
+              <w:t>Sovelluksen yleiskuvaus ja kohdeyleisö</w:t>
             </w:r>
             <w:r>
               <w:rPr>
@@ -225,7 +362,7 @@
                 <w:noProof/>
                 <w:webHidden/>
               </w:rPr>
-              <w:instrText xml:space="preserve"> PAGEREF _Toc476503924 \h </w:instrText>
+              <w:instrText xml:space="preserve"> PAGEREF _Toc476521180 \h </w:instrText>
             </w:r>
             <w:r>
               <w:rPr>
@@ -271,13 +408,13 @@
               <w:lang w:eastAsia="fi-FI"/>
             </w:rPr>
           </w:pPr>
-          <w:hyperlink w:anchor="_Toc476503925" w:history="1">
+          <w:hyperlink w:anchor="_Toc476521181" w:history="1">
             <w:r>
               <w:rPr>
                 <w:rStyle w:val="Hyperlink"/>
                 <w:noProof/>
               </w:rPr>
-              <w:t>2</w:t>
+              <w:t>3</w:t>
             </w:r>
             <w:r>
               <w:rPr>
@@ -294,7 +431,7 @@
                 <w:rStyle w:val="Hyperlink"/>
                 <w:noProof/>
               </w:rPr>
-              <w:t>Tietoja tekijöistä</w:t>
+              <w:t>Käyttöympäristö ja käytetyt teknologiat</w:t>
             </w:r>
             <w:r>
               <w:rPr>
@@ -315,7 +452,7 @@
                 <w:noProof/>
                 <w:webHidden/>
               </w:rPr>
-              <w:instrText xml:space="preserve"> PAGEREF _Toc476503925 \h </w:instrText>
+              <w:instrText xml:space="preserve"> PAGEREF _Toc476521181 \h </w:instrText>
             </w:r>
             <w:r>
               <w:rPr>
@@ -361,13 +498,13 @@
               <w:lang w:eastAsia="fi-FI"/>
             </w:rPr>
           </w:pPr>
-          <w:hyperlink w:anchor="_Toc476503926" w:history="1">
+          <w:hyperlink w:anchor="_Toc476521182" w:history="1">
             <w:r>
               <w:rPr>
                 <w:rStyle w:val="Hyperlink"/>
                 <w:noProof/>
               </w:rPr>
-              <w:t>3</w:t>
+              <w:t>4</w:t>
             </w:r>
             <w:r>
               <w:rPr>
@@ -384,7 +521,7 @@
                 <w:rStyle w:val="Hyperlink"/>
                 <w:noProof/>
               </w:rPr>
-              <w:t>Sovelluksen yleiskuvaus ja kohdeyleisö</w:t>
+              <w:t>Use Case</w:t>
             </w:r>
             <w:r>
               <w:rPr>
@@ -405,7 +542,7 @@
                 <w:noProof/>
                 <w:webHidden/>
               </w:rPr>
-              <w:instrText xml:space="preserve"> PAGEREF _Toc476503926 \h </w:instrText>
+              <w:instrText xml:space="preserve"> PAGEREF _Toc476521182 \h </w:instrText>
             </w:r>
             <w:r>
               <w:rPr>
@@ -425,7 +562,7 @@
                 <w:noProof/>
                 <w:webHidden/>
               </w:rPr>
-              <w:t>1</w:t>
+              <w:t>2</w:t>
             </w:r>
             <w:r>
               <w:rPr>
@@ -451,13 +588,13 @@
               <w:lang w:eastAsia="fi-FI"/>
             </w:rPr>
           </w:pPr>
-          <w:hyperlink w:anchor="_Toc476503927" w:history="1">
+          <w:hyperlink w:anchor="_Toc476521183" w:history="1">
             <w:r>
               <w:rPr>
                 <w:rStyle w:val="Hyperlink"/>
                 <w:noProof/>
               </w:rPr>
-              <w:t>4</w:t>
+              <w:t>5</w:t>
             </w:r>
             <w:r>
               <w:rPr>
@@ -474,7 +611,7 @@
                 <w:rStyle w:val="Hyperlink"/>
                 <w:noProof/>
               </w:rPr>
-              <w:t>Käyttöympäristö ja käytetyt teknologiat</w:t>
+              <w:t>Rakennekaavio</w:t>
             </w:r>
             <w:r>
               <w:rPr>
@@ -495,7 +632,7 @@
                 <w:noProof/>
                 <w:webHidden/>
               </w:rPr>
-              <w:instrText xml:space="preserve"> PAGEREF _Toc476503927 \h </w:instrText>
+              <w:instrText xml:space="preserve"> PAGEREF _Toc476521183 \h </w:instrText>
             </w:r>
             <w:r>
               <w:rPr>
@@ -515,7 +652,97 @@
                 <w:noProof/>
                 <w:webHidden/>
               </w:rPr>
-              <w:t>1</w:t>
+              <w:t>2</w:t>
+            </w:r>
+            <w:r>
+              <w:rPr>
+                <w:noProof/>
+                <w:webHidden/>
+              </w:rPr>
+              <w:fldChar w:fldCharType="end"/>
+            </w:r>
+          </w:hyperlink>
+        </w:p>
+        <w:p>
+          <w:pPr>
+            <w:pStyle w:val="TOC1"/>
+            <w:tabs>
+              <w:tab w:val="left" w:pos="482"/>
+              <w:tab w:val="right" w:leader="dot" w:pos="8267"/>
+            </w:tabs>
+            <w:rPr>
+              <w:rFonts w:eastAsiaTheme="minorEastAsia"/>
+              <w:b w:val="0"/>
+              <w:noProof/>
+              <w:sz w:val="22"/>
+              <w:lang w:eastAsia="fi-FI"/>
+            </w:rPr>
+          </w:pPr>
+          <w:hyperlink w:anchor="_Toc476521184" w:history="1">
+            <w:r>
+              <w:rPr>
+                <w:rStyle w:val="Hyperlink"/>
+                <w:noProof/>
+              </w:rPr>
+              <w:t>6</w:t>
+            </w:r>
+            <w:r>
+              <w:rPr>
+                <w:rFonts w:eastAsiaTheme="minorEastAsia"/>
+                <w:b w:val="0"/>
+                <w:noProof/>
+                <w:sz w:val="22"/>
+                <w:lang w:eastAsia="fi-FI"/>
+              </w:rPr>
+              <w:tab/>
+            </w:r>
+            <w:r>
+              <w:rPr>
+                <w:rStyle w:val="Hyperlink"/>
+                <w:noProof/>
+              </w:rPr>
+              <w:t>Työnjako/-suunnitelma</w:t>
+            </w:r>
+            <w:r>
+              <w:rPr>
+                <w:noProof/>
+                <w:webHidden/>
+              </w:rPr>
+              <w:tab/>
+            </w:r>
+            <w:r>
+              <w:rPr>
+                <w:noProof/>
+                <w:webHidden/>
+              </w:rPr>
+              <w:fldChar w:fldCharType="begin"/>
+            </w:r>
+            <w:r>
+              <w:rPr>
+                <w:noProof/>
+                <w:webHidden/>
+              </w:rPr>
+              <w:instrText xml:space="preserve"> PAGEREF _Toc476521184 \h </w:instrText>
+            </w:r>
+            <w:r>
+              <w:rPr>
+                <w:noProof/>
+                <w:webHidden/>
+              </w:rPr>
+            </w:r>
+            <w:r>
+              <w:rPr>
+                <w:noProof/>
+                <w:webHidden/>
+              </w:rPr>
+              <w:fldChar w:fldCharType="separate"/>
+            </w:r>
+            <w:r>
+              <w:rPr>
+                <w:noProof/>
+                <w:webHidden/>
+              </w:rPr>
+              <w:t>3</w:t>
             </w:r>
             <w:r>
               <w:rPr>
@@ -557,12 +784,12 @@
       <w:pPr>
         <w:pStyle w:val="Heading1"/>
       </w:pPr>
-      <w:bookmarkStart w:id="0" w:name="_Toc476503924"/>
+      <w:bookmarkStart w:id="1" w:name="_Toc476521179"/>
       <w:r>
         <w:lastRenderedPageBreak/>
         <w:t>Keskuspankin hallintasovellus</w:t>
       </w:r>
-      <w:bookmarkEnd w:id="0"/>
+      <w:bookmarkEnd w:id="1"/>
     </w:p>
     <w:p>
       <w:r>
@@ -570,152 +797,374 @@
       </w:r>
     </w:p>
     <w:p>
+      <w:r>
+        <w:t>Tämän projektin tekee kokonaisuudessaan Juuso Huppunen</w:t>
+      </w:r>
+      <w:r>
+        <w:t>.</w:t>
+      </w:r>
+      <w:r>
+        <w:t xml:space="preserve"> Tehtävät ovat suunnittelu, ohjelmointi, käyttöliittymän teko ja testaus, ja projektin dokumentointi.</w:t>
+      </w:r>
+    </w:p>
+    <w:p>
       <w:pPr>
         <w:pStyle w:val="Heading1"/>
       </w:pPr>
-      <w:bookmarkStart w:id="1" w:name="_Toc476503925"/>
-      <w:r>
-        <w:t>Tietoja tekijöistä</w:t>
-      </w:r>
-      <w:bookmarkEnd w:id="1"/>
-    </w:p>
-    <w:p>
-      <w:r>
-        <w:t>Tämän projektin tekee kokonaisuudessaan Juuso Huppunen</w:t>
+      <w:bookmarkStart w:id="2" w:name="_Toc476521180"/>
+      <w:r>
+        <w:t>Sovelluksen yleiskuvaus</w:t>
+      </w:r>
+      <w:r>
+        <w:t xml:space="preserve"> ja kohdeyleisö</w:t>
+      </w:r>
+      <w:bookmarkEnd w:id="2"/>
+    </w:p>
+    <w:p>
+      <w:r>
+        <w:t>Sovelluksen tarkoitus on toimia hallintatyökaluna keskuspankkivirkailijalle. Se käyt</w:t>
+      </w:r>
+      <w:r>
+        <w:t>tää hyväksi yleistä tietokantaa</w:t>
+      </w:r>
+      <w:r>
+        <w:t>, jotka on jaettu yksityisten pankkien välillä keskuspankin kautta</w:t>
+      </w:r>
+      <w:r>
+        <w:t xml:space="preserve">. </w:t>
+      </w:r>
+      <w:r>
+        <w:t>Tietokannat rakennetaan Tietokannat-kurssin TTZC0800</w:t>
+      </w:r>
+      <w:r>
+        <w:t xml:space="preserve"> harjoitustyössä ja</w:t>
+      </w:r>
+      <w:r>
+        <w:t xml:space="preserve"> kaikkien pöytien käyttö ei välttämättä ole tarpeen.</w:t>
+      </w:r>
+    </w:p>
+    <w:p>
+      <w:r>
+        <w:t>Sovelluksen avulla virkailija pystyy hallinnoimaan</w:t>
+      </w:r>
+      <w:r>
+        <w:t xml:space="preserve"> pankkien välisiä siirtoja, </w:t>
+      </w:r>
+      <w:r>
+        <w:t>tulostamaan haluamansa pankin tiedot</w:t>
+      </w:r>
+      <w:r>
+        <w:t xml:space="preserve"> ja muuttamaan yleisiä arvoja kuten EURIBOR-korkoa ja </w:t>
+      </w:r>
+      <w:proofErr w:type="spellStart"/>
+      <w:r>
+        <w:t>preserve</w:t>
+      </w:r>
+      <w:proofErr w:type="spellEnd"/>
+      <w:r>
+        <w:t>-vaatimusta</w:t>
+      </w:r>
+      <w:r>
+        <w:t>. Siirrot suoritetaan ulkoistetulla järjestelmällä, joka laskee päivän aikana suoritetut siirrot suuntaansa ja tasoittaa sen yhdeksi siirroksi. Näitä järjestelmiä voivat olla esimerkiksi V</w:t>
+      </w:r>
+      <w:r>
+        <w:t>isa tai</w:t>
+      </w:r>
+      <w:r>
+        <w:t xml:space="preserve"> Mastercard. Keskuspankkivirkailijan tehtävä on kirjata sovellukseen</w:t>
+      </w:r>
+      <w:r>
+        <w:t xml:space="preserve"> kahden pankin välinen</w:t>
+      </w:r>
+      <w:r>
+        <w:t xml:space="preserve"> päivän siirto ja hyväksyä se. Tällöin ohjelma päivittää tietokannan.</w:t>
+      </w:r>
+    </w:p>
+    <w:p>
+      <w:pPr>
+        <w:pStyle w:val="Heading1"/>
+      </w:pPr>
+      <w:bookmarkStart w:id="3" w:name="_Toc476521181"/>
+      <w:r>
+        <w:t>Käyttöympäristö ja käytetyt teknologiat</w:t>
+      </w:r>
+      <w:bookmarkEnd w:id="3"/>
+    </w:p>
+    <w:p>
+      <w:r>
+        <w:t>Sovellus on tarkoit</w:t>
+      </w:r>
+      <w:r>
+        <w:t>ettu toimimaan Windows-alustalla</w:t>
+      </w:r>
+      <w:r>
+        <w:t xml:space="preserve">. Sovellus luodaan käyttäen </w:t>
+      </w:r>
+      <w:r>
+        <w:t xml:space="preserve">C#-ohjelmointikieltä ja </w:t>
+      </w:r>
+      <w:proofErr w:type="spellStart"/>
+      <w:r>
+        <w:t>MariaDB</w:t>
+      </w:r>
+      <w:proofErr w:type="spellEnd"/>
+      <w:r>
+        <w:t>-</w:t>
+      </w:r>
+      <w:r>
+        <w:t>tietokantaa. Tietokanta sijaitsee Linux-palvelimella</w:t>
+      </w:r>
+      <w:r>
+        <w:t xml:space="preserve"> prototyypissä</w:t>
+      </w:r>
+      <w:r>
+        <w:t xml:space="preserve"> ja sen testauksessa</w:t>
       </w:r>
       <w:r>
         <w:t>.</w:t>
       </w:r>
       <w:r>
-        <w:t xml:space="preserve"> Tehtävät ovat suunnittelu, ohjelmointi, käyttöliittymän teko ja testaus, ja projektin dokumentointi.</w:t>
+        <w:t xml:space="preserve"> Käyttöliittymä tehdään WPF:lle (Windows Presentation Foundation).</w:t>
+      </w:r>
+    </w:p>
+    <w:p>
+      <w:r>
+        <w:t xml:space="preserve">Projektin versionhallinta sijaitsee osoitteessa </w:t>
+      </w:r>
+      <w:hyperlink r:id="rId12" w:history="1">
+        <w:r>
+          <w:rPr>
+            <w:rStyle w:val="Hyperlink"/>
+          </w:rPr>
+          <w:t>https://github.com/SSH2JH/TTOS0300-MainProject</w:t>
+        </w:r>
+      </w:hyperlink>
+      <w:r>
+        <w:t>.</w:t>
       </w:r>
     </w:p>
     <w:p>
       <w:pPr>
         <w:pStyle w:val="Heading1"/>
       </w:pPr>
-      <w:bookmarkStart w:id="2" w:name="_Toc476503926"/>
-      <w:r>
-        <w:t>Sovelluksen yleiskuvaus</w:t>
-      </w:r>
-      <w:r>
-        <w:t xml:space="preserve"> ja kohdeyleisö</w:t>
-      </w:r>
-      <w:bookmarkEnd w:id="2"/>
-    </w:p>
-    <w:p>
-      <w:r>
-        <w:t>Sovelluksen tarkoitus on toimia hallintatyökaluna keskuspankkivirkailijalle. Se käyt</w:t>
-      </w:r>
-      <w:r>
-        <w:t>tää hyväksi yleistä tietokantaa</w:t>
-      </w:r>
-      <w:r>
-        <w:t>, jotka on jaettu yksityisten pankkien välillä keskuspankin kautta</w:t>
-      </w:r>
-      <w:r>
-        <w:t xml:space="preserve">. </w:t>
-      </w:r>
-      <w:r>
-        <w:t>Tietokannat rakennetaan Tietokannat-kurssin TTZC0800</w:t>
-      </w:r>
-      <w:r>
-        <w:t xml:space="preserve"> harjoitustyössä ja</w:t>
-      </w:r>
-      <w:r>
-        <w:t xml:space="preserve"> kaikkien pöytien käyttö ei välttämättä ole tarpeen.</w:t>
-      </w:r>
-    </w:p>
-    <w:p>
-      <w:r>
-        <w:t>Sovelluksen avulla virkailija pystyy hallinnoimaan</w:t>
-      </w:r>
-      <w:r>
-        <w:t xml:space="preserve"> pankkien välisiä siirtoja, </w:t>
-      </w:r>
-      <w:r>
-        <w:t>tulostamaan haluamansa pankin tiedot</w:t>
-      </w:r>
-      <w:r>
-        <w:t xml:space="preserve"> ja muuttamaan yleisiä arvoja kuten EURIBOR-korkoa ja </w:t>
-      </w:r>
+      <w:bookmarkStart w:id="4" w:name="_Toc476521182"/>
       <w:proofErr w:type="spellStart"/>
       <w:r>
-        <w:t>preserve</w:t>
+        <w:lastRenderedPageBreak/>
+        <w:t>Use</w:t>
       </w:r>
       <w:proofErr w:type="spellEnd"/>
       <w:r>
-        <w:t>-vaatimusta</w:t>
-      </w:r>
-      <w:r>
-        <w:t>. Siirrot suoritetaan ulkoistetulla järjestelmällä, joka laskee päivän aikana suoritetut siirrot suuntaansa ja tasoittaa sen yhdeksi siirroksi. Näitä järjestelmiä voivat olla esimerkiksi V</w:t>
-      </w:r>
-      <w:r>
-        <w:t>isa tai</w:t>
-      </w:r>
-      <w:r>
-        <w:t xml:space="preserve"> Mastercard. Keskuspankkivirkailijan tehtävä on kirjata sovellukseen</w:t>
-      </w:r>
-      <w:r>
-        <w:t xml:space="preserve"> kahden pankin välinen</w:t>
-      </w:r>
-      <w:r>
-        <w:t xml:space="preserve"> päivän siirto ja hyväksyä se. Tällöin ohjelma päivittää tietokannan.</w:t>
+        <w:t xml:space="preserve"> Case</w:t>
+      </w:r>
+      <w:bookmarkEnd w:id="4"/>
+    </w:p>
+    <w:p>
+      <w:r>
+        <w:t xml:space="preserve">Ohjelma avautuu yleiseen hallintanäkymään, josta annetaan </w:t>
+      </w:r>
+      <w:proofErr w:type="spellStart"/>
+      <w:r>
+        <w:t>mysql</w:t>
+      </w:r>
+      <w:proofErr w:type="spellEnd"/>
+      <w:r>
+        <w:t xml:space="preserve"> tunnukset, joita ei tallenneta automaattisesti.</w:t>
+      </w:r>
+    </w:p>
+    <w:p>
+      <w:r>
+        <w:t>Hallintanäkymästä on mahdollista valita joku kolmesta päätoiminnosta: Pankkien tietojen hallinta, yleisten arvojen hallinta ja siirron hyväksyntä.</w:t>
+      </w:r>
+      <w:r>
+        <w:t xml:space="preserve"> Jokainen muutos kirjataan lokiin, joka on tekstitiedosto.</w:t>
+      </w:r>
+    </w:p>
+    <w:p>
+      <w:r>
+        <w:t>Kukin toiminto johtaa uuteen näkymään, jossa mainitut muutokset tehdään. Tämän jälkeen ohjelma palautuu päähallintaikkunaan.</w:t>
       </w:r>
     </w:p>
     <w:p>
       <w:pPr>
         <w:pStyle w:val="Heading1"/>
       </w:pPr>
-      <w:bookmarkStart w:id="3" w:name="_Toc476503927"/>
-      <w:r>
-        <w:t>Käyttöympäristö ja käytetyt teknologiat</w:t>
-      </w:r>
-      <w:bookmarkEnd w:id="3"/>
-    </w:p>
-    <w:p>
-      <w:r>
-        <w:t>Sovellus on tarkoit</w:t>
-      </w:r>
-      <w:r>
-        <w:t>ettu toimimaan Windows-alustalla</w:t>
-      </w:r>
-      <w:r>
-        <w:t xml:space="preserve">. Sovellus luodaan käyttäen </w:t>
-      </w:r>
-      <w:r>
-        <w:t xml:space="preserve">C#-ohjelmointikieltä ja </w:t>
+      <w:bookmarkStart w:id="5" w:name="_Toc476521183"/>
+      <w:r>
+        <w:t>Rakennekaavio</w:t>
+      </w:r>
+      <w:bookmarkEnd w:id="5"/>
+    </w:p>
+    <w:p>
+      <w:r>
+        <w:rPr>
+          <w:noProof/>
+          <w:lang w:eastAsia="fi-FI"/>
+        </w:rPr>
+        <w:drawing>
+          <wp:inline distT="0" distB="0" distL="0" distR="0" wp14:anchorId="52F31955" wp14:editId="75BD6800">
+            <wp:extent cx="5255895" cy="3736340"/>
+            <wp:effectExtent l="0" t="0" r="1905" b="0"/>
+            <wp:docPr id="3" name="Picture 3"/>
+            <wp:cNvGraphicFramePr>
+              <a:graphicFrameLocks xmlns:a="http://schemas.openxmlformats.org/drawingml/2006/main" noChangeAspect="1"/>
+            </wp:cNvGraphicFramePr>
+            <a:graphic xmlns:a="http://schemas.openxmlformats.org/drawingml/2006/main">
+              <a:graphicData uri="http://schemas.openxmlformats.org/drawingml/2006/picture">
+                <pic:pic xmlns:pic="http://schemas.openxmlformats.org/drawingml/2006/picture">
+                  <pic:nvPicPr>
+                    <pic:cNvPr id="1" name=""/>
+                    <pic:cNvPicPr/>
+                  </pic:nvPicPr>
+                  <pic:blipFill>
+                    <a:blip r:embed="rId13"/>
+                    <a:stretch>
+                      <a:fillRect/>
+                    </a:stretch>
+                  </pic:blipFill>
+                  <pic:spPr>
+                    <a:xfrm>
+                      <a:off x="0" y="0"/>
+                      <a:ext cx="5255895" cy="3736340"/>
+                    </a:xfrm>
+                    <a:prstGeom prst="rect">
+                      <a:avLst/>
+                    </a:prstGeom>
+                  </pic:spPr>
+                </pic:pic>
+              </a:graphicData>
+            </a:graphic>
+          </wp:inline>
+        </w:drawing>
+      </w:r>
+    </w:p>
+    <w:p>
+      <w:r>
+        <w:t>Tarkoitus on antaa käyttäjälle mahdollisuus valita haluamansa toiminto ja ohjelma lataa tietokannasta haluttu informaatio ja kirjoittaa halutut muutokset. Tämä toteutetaan luokkarakenteessa, joka noudattaa ohjelman tarpeita. Tavoite on noudattaa optimoitu</w:t>
+      </w:r>
+      <w:r>
+        <w:t>a yksinkertaisuutta ja teollisuuden</w:t>
+      </w:r>
+      <w:r>
+        <w:t xml:space="preserve"> standardia.</w:t>
+      </w:r>
+    </w:p>
+    <w:p>
+      <w:pPr>
+        <w:pStyle w:val="Heading1"/>
+      </w:pPr>
+      <w:bookmarkStart w:id="6" w:name="_Toc476521184"/>
+      <w:r>
+        <w:lastRenderedPageBreak/>
+        <w:t>Työnjako/-suunnitelma</w:t>
+      </w:r>
+      <w:bookmarkEnd w:id="6"/>
+    </w:p>
+    <w:p>
+      <w:pPr>
+        <w:pStyle w:val="ListParagraph"/>
+        <w:numPr>
+          <w:ilvl w:val="0"/>
+          <w:numId w:val="2"/>
+        </w:numPr>
+      </w:pPr>
+      <w:r>
+        <w:t>vk</w:t>
+      </w:r>
+      <w:r>
+        <w:t>o</w:t>
+      </w:r>
+      <w:r>
+        <w:t xml:space="preserve"> 9: </w:t>
+      </w:r>
+      <w:r>
+        <w:t>Projektisuunnitelman valmistus</w:t>
+      </w:r>
+    </w:p>
+    <w:p>
+      <w:pPr>
+        <w:pStyle w:val="ListParagraph"/>
+        <w:numPr>
+          <w:ilvl w:val="0"/>
+          <w:numId w:val="2"/>
+        </w:numPr>
+      </w:pPr>
+      <w:r>
+        <w:t xml:space="preserve">vko 10-12: </w:t>
+      </w:r>
+      <w:r>
+        <w:t>Projektia edistävää tiedonhakua, tehtävänantoon ja sovelluksen toimintoihin perustuen.</w:t>
+      </w:r>
+    </w:p>
+    <w:p>
+      <w:pPr>
+        <w:pStyle w:val="ListParagraph"/>
+        <w:numPr>
+          <w:ilvl w:val="0"/>
+          <w:numId w:val="2"/>
+        </w:numPr>
+      </w:pPr>
+      <w:r>
+        <w:t xml:space="preserve">vko 13: Graafisen käyttöliittymän rakennus </w:t>
       </w:r>
       <w:proofErr w:type="spellStart"/>
       <w:r>
-        <w:t>MariaDB</w:t>
+        <w:t>WPF:llä</w:t>
       </w:r>
       <w:proofErr w:type="spellEnd"/>
       <w:r>
-        <w:t>-</w:t>
-      </w:r>
-      <w:r>
-        <w:t>tietokantaa. Tietokanta sijaitsee Linux-palvelimella</w:t>
-      </w:r>
-      <w:r>
-        <w:t xml:space="preserve"> prototyypissä</w:t>
-      </w:r>
-      <w:r>
-        <w:t xml:space="preserve"> ja sen testauksessa</w:t>
-      </w:r>
+        <w:t xml:space="preserve"> ja muistiinpanot </w:t>
+      </w:r>
+      <w:proofErr w:type="spellStart"/>
+      <w:r>
+        <w:t>databindingeista</w:t>
+      </w:r>
+      <w:proofErr w:type="spellEnd"/>
       <w:r>
         <w:t>.</w:t>
       </w:r>
       <w:r>
-        <w:t xml:space="preserve"> Käyttöliittymä tehdään WPF:lle (Windows Presentation Foundation).</w:t>
-      </w:r>
-    </w:p>
-    <w:p>
-      <w:bookmarkStart w:id="4" w:name="_GoBack"/>
-      <w:bookmarkEnd w:id="4"/>
+        <w:t xml:space="preserve"> Lisäksi eriytetään ohjelman toiminnot ja luodaan niille luokkarakenne.</w:t>
+      </w:r>
+    </w:p>
+    <w:p>
+      <w:pPr>
+        <w:pStyle w:val="ListParagraph"/>
+        <w:numPr>
+          <w:ilvl w:val="0"/>
+          <w:numId w:val="2"/>
+        </w:numPr>
+      </w:pPr>
+      <w:r>
+        <w:t>vko 13-15: Ohjelman toiminnallisuuden ja ohjelmoinnin suunnittelu ja työhön sisällytys.</w:t>
+      </w:r>
+    </w:p>
+    <w:p>
+      <w:pPr>
+        <w:pStyle w:val="ListParagraph"/>
+        <w:numPr>
+          <w:ilvl w:val="0"/>
+          <w:numId w:val="2"/>
+        </w:numPr>
+      </w:pPr>
+      <w:r>
+        <w:t>vko 16: Projektin testaus ja loppuraportointi.</w:t>
+      </w:r>
+    </w:p>
+    <w:p>
+      <w:pPr>
+        <w:pStyle w:val="ListParagraph"/>
+        <w:numPr>
+          <w:ilvl w:val="0"/>
+          <w:numId w:val="2"/>
+        </w:numPr>
+      </w:pPr>
+      <w:r>
+        <w:t>vko 17: Projektin esittely.</w:t>
+      </w:r>
     </w:p>
     <w:sectPr>
-      <w:headerReference w:type="default" r:id="rId12"/>
+      <w:headerReference w:type="default" r:id="rId14"/>
       <w:pgSz w:w="11906" w:h="16838" w:code="9"/>
       <w:pgMar w:top="1134" w:right="1134" w:bottom="1134" w:left="2495" w:header="720" w:footer="720" w:gutter="0"/>
       <w:pgNumType w:start="1"/>
@@ -1023,7 +1472,7 @@
       <w:rPr>
         <w:noProof/>
       </w:rPr>
-      <w:t>1</w:t>
+      <w:t>3</w:t>
     </w:r>
     <w:r>
       <w:rPr>
@@ -1038,6 +1487,119 @@
 <file path=word/numbering.xml><?xml version="1.0" encoding="utf-8"?>
 <w:numbering xmlns:wpc="http://schemas.microsoft.com/office/word/2010/wordprocessingCanvas" xmlns:cx="http://schemas.microsoft.com/office/drawing/2014/chartex" xmlns:cx1="http://schemas.microsoft.com/office/drawing/2015/9/8/chartex" xmlns:cx2="http://schemas.microsoft.com/office/drawing/2015/10/21/chartex" xmlns:cx3="http://schemas.microsoft.com/office/drawing/2016/5/9/chartex" xmlns:cx4="http://schemas.microsoft.com/office/drawing/2016/5/10/chartex" xmlns:cx5="http://schemas.microsoft.com/office/drawing/2016/5/11/chartex" xmlns:cx6="http://schemas.microsoft.com/office/drawing/2016/5/12/chartex" xmlns:cx7="http://schemas.microsoft.com/office/drawing/2016/5/13/chartex" xmlns:cx8="http://schemas.microsoft.com/office/drawing/2016/5/14/chartex" xmlns:mc="http://schemas.openxmlformats.org/markup-compatibility/2006" xmlns:o="urn:schemas-microsoft-com:office:office" xmlns:r="http://schemas.openxmlformats.org/officeDocument/2006/relationships" xmlns:m="http://schemas.openxmlformats.org/officeDocument/2006/math" xmlns:v="urn:schemas-microsoft-com:vml" xmlns:wp14="http://schemas.microsoft.com/office/word/2010/wordprocessingDrawing" xmlns:wp="http://schemas.openxmlformats.org/drawingml/2006/wordprocessingDrawing" xmlns:w10="urn:schemas-microsoft-com:office:word" xmlns:w="http://schemas.openxmlformats.org/wordprocessingml/2006/main" xmlns:w14="http://schemas.microsoft.com/office/word/2010/wordml" xmlns:w15="http://schemas.microsoft.com/office/word/2012/wordml" xmlns:w16se="http://schemas.microsoft.com/office/word/2015/wordml/symex" xmlns:wpg="http://schemas.microsoft.com/office/word/2010/wordprocessingGroup" xmlns:wpi="http://schemas.microsoft.com/office/word/2010/wordprocessingInk" xmlns:wne="http://schemas.microsoft.com/office/word/2006/wordml" xmlns:wps="http://schemas.microsoft.com/office/word/2010/wordprocessingShape" mc:Ignorable="w14 w15 w16se wp14">
   <w:abstractNum w:abstractNumId="0" w15:restartNumberingAfterBreak="0">
+    <w:nsid w:val="53BD327D"/>
+    <w:multiLevelType w:val="hybridMultilevel"/>
+    <w:tmpl w:val="6206FC90"/>
+    <w:lvl w:ilvl="0" w:tplc="040B0001">
+      <w:start w:val="1"/>
+      <w:numFmt w:val="bullet"/>
+      <w:lvlText w:val=""/>
+      <w:lvlJc w:val="left"/>
+      <w:pPr>
+        <w:ind w:left="720" w:hanging="360"/>
+      </w:pPr>
+      <w:rPr>
+        <w:rFonts w:ascii="Symbol" w:hAnsi="Symbol" w:hint="default"/>
+      </w:rPr>
+    </w:lvl>
+    <w:lvl w:ilvl="1" w:tplc="040B0003" w:tentative="1">
+      <w:start w:val="1"/>
+      <w:numFmt w:val="bullet"/>
+      <w:lvlText w:val="o"/>
+      <w:lvlJc w:val="left"/>
+      <w:pPr>
+        <w:ind w:left="1440" w:hanging="360"/>
+      </w:pPr>
+      <w:rPr>
+        <w:rFonts w:ascii="Courier New" w:hAnsi="Courier New" w:cs="Courier New" w:hint="default"/>
+      </w:rPr>
+    </w:lvl>
+    <w:lvl w:ilvl="2" w:tplc="040B0005" w:tentative="1">
+      <w:start w:val="1"/>
+      <w:numFmt w:val="bullet"/>
+      <w:lvlText w:val=""/>
+      <w:lvlJc w:val="left"/>
+      <w:pPr>
+        <w:ind w:left="2160" w:hanging="360"/>
+      </w:pPr>
+      <w:rPr>
+        <w:rFonts w:ascii="Wingdings" w:hAnsi="Wingdings" w:hint="default"/>
+      </w:rPr>
+    </w:lvl>
+    <w:lvl w:ilvl="3" w:tplc="040B0001" w:tentative="1">
+      <w:start w:val="1"/>
+      <w:numFmt w:val="bullet"/>
+      <w:lvlText w:val=""/>
+      <w:lvlJc w:val="left"/>
+      <w:pPr>
+        <w:ind w:left="2880" w:hanging="360"/>
+      </w:pPr>
+      <w:rPr>
+        <w:rFonts w:ascii="Symbol" w:hAnsi="Symbol" w:hint="default"/>
+      </w:rPr>
+    </w:lvl>
+    <w:lvl w:ilvl="4" w:tplc="040B0003" w:tentative="1">
+      <w:start w:val="1"/>
+      <w:numFmt w:val="bullet"/>
+      <w:lvlText w:val="o"/>
+      <w:lvlJc w:val="left"/>
+      <w:pPr>
+        <w:ind w:left="3600" w:hanging="360"/>
+      </w:pPr>
+      <w:rPr>
+        <w:rFonts w:ascii="Courier New" w:hAnsi="Courier New" w:cs="Courier New" w:hint="default"/>
+      </w:rPr>
+    </w:lvl>
+    <w:lvl w:ilvl="5" w:tplc="040B0005" w:tentative="1">
+      <w:start w:val="1"/>
+      <w:numFmt w:val="bullet"/>
+      <w:lvlText w:val=""/>
+      <w:lvlJc w:val="left"/>
+      <w:pPr>
+        <w:ind w:left="4320" w:hanging="360"/>
+      </w:pPr>
+      <w:rPr>
+        <w:rFonts w:ascii="Wingdings" w:hAnsi="Wingdings" w:hint="default"/>
+      </w:rPr>
+    </w:lvl>
+    <w:lvl w:ilvl="6" w:tplc="040B0001" w:tentative="1">
+      <w:start w:val="1"/>
+      <w:numFmt w:val="bullet"/>
+      <w:lvlText w:val=""/>
+      <w:lvlJc w:val="left"/>
+      <w:pPr>
+        <w:ind w:left="5040" w:hanging="360"/>
+      </w:pPr>
+      <w:rPr>
+        <w:rFonts w:ascii="Symbol" w:hAnsi="Symbol" w:hint="default"/>
+      </w:rPr>
+    </w:lvl>
+    <w:lvl w:ilvl="7" w:tplc="040B0003" w:tentative="1">
+      <w:start w:val="1"/>
+      <w:numFmt w:val="bullet"/>
+      <w:lvlText w:val="o"/>
+      <w:lvlJc w:val="left"/>
+      <w:pPr>
+        <w:ind w:left="5760" w:hanging="360"/>
+      </w:pPr>
+      <w:rPr>
+        <w:rFonts w:ascii="Courier New" w:hAnsi="Courier New" w:cs="Courier New" w:hint="default"/>
+      </w:rPr>
+    </w:lvl>
+    <w:lvl w:ilvl="8" w:tplc="040B0005" w:tentative="1">
+      <w:start w:val="1"/>
+      <w:numFmt w:val="bullet"/>
+      <w:lvlText w:val=""/>
+      <w:lvlJc w:val="left"/>
+      <w:pPr>
+        <w:ind w:left="6480" w:hanging="360"/>
+      </w:pPr>
+      <w:rPr>
+        <w:rFonts w:ascii="Wingdings" w:hAnsi="Wingdings" w:hint="default"/>
+      </w:rPr>
+    </w:lvl>
+  </w:abstractNum>
+  <w:abstractNum w:abstractNumId="1" w15:restartNumberingAfterBreak="0">
     <w:nsid w:val="60E62166"/>
     <w:multiLevelType w:val="multilevel"/>
     <w:tmpl w:val="04090025"/>
@@ -1133,6 +1695,9 @@
     </w:lvl>
   </w:abstractNum>
   <w:num w:numId="1">
+    <w:abstractNumId w:val="1"/>
+  </w:num>
+  <w:num w:numId="2">
     <w:abstractNumId w:val="0"/>
   </w:num>
 </w:numbering>
@@ -1873,7 +2438,7 @@
     <w:uiPriority w:val="39"/>
     <w:unhideWhenUsed/>
     <w:qFormat/>
-    <w:rsid w:val="004C68CB"/>
+    <w:rsid w:val="005815DD"/>
     <w:pPr>
       <w:spacing w:after="0"/>
     </w:pPr>
@@ -2276,6 +2841,28 @@
       <w:color w:val="0563C1" w:themeColor="hyperlink"/>
       <w:u w:val="single"/>
     </w:rPr>
+  </w:style>
+  <w:style w:type="character" w:styleId="Mention">
+    <w:name w:val="Mention"/>
+    <w:basedOn w:val="DefaultParagraphFont"/>
+    <w:uiPriority w:val="99"/>
+    <w:semiHidden/>
+    <w:unhideWhenUsed/>
+    <w:rsid w:val="00D770FD"/>
+    <w:rPr>
+      <w:color w:val="2B579A"/>
+      <w:shd w:val="clear" w:color="auto" w:fill="E6E6E6"/>
+    </w:rPr>
+  </w:style>
+  <w:style w:type="paragraph" w:styleId="ListParagraph">
+    <w:name w:val="List Paragraph"/>
+    <w:basedOn w:val="Normal"/>
+    <w:uiPriority w:val="34"/>
+    <w:rsid w:val="005815DD"/>
+    <w:pPr>
+      <w:ind w:left="720"/>
+      <w:contextualSpacing/>
+    </w:pPr>
   </w:style>
 </w:styles>
 </file>
@@ -2580,7 +3167,7 @@
 </file>
 
 <file path=customXml/itemProps1.xml><?xml version="1.0" encoding="utf-8"?>
-<ds:datastoreItem xmlns:ds="http://schemas.openxmlformats.org/officeDocument/2006/customXml" ds:itemID="{E373F519-5A19-43E0-8E85-BC7B588D9D66}">
+<ds:datastoreItem xmlns:ds="http://schemas.openxmlformats.org/officeDocument/2006/customXml" ds:itemID="{BFE6387B-E46E-40C7-A6D3-FFCF73A6B5FC}">
   <ds:schemaRefs>
     <ds:schemaRef ds:uri="http://schemas.openxmlformats.org/officeDocument/2006/bibliography"/>
   </ds:schemaRefs>

</xml_diff>